<commit_message>
docs/TT-146: course project update
</commit_message>
<xml_diff>
--- a/documentation/course project/Курсовой проект TikTalk.docx
+++ b/documentation/course project/Курсовой проект TikTalk.docx
@@ -1173,7 +1173,7 @@
       <w:r>
         <w:fldChar w:fldCharType="separate"/>
       </w:r>
-      <w:hyperlink w:anchor="_Toc167966268" w:history="1">
+      <w:hyperlink w:anchor="_Toc169818188" w:history="1">
         <w:r>
           <w:rPr>
             <w:rStyle w:val="af7"/>
@@ -1200,7 +1200,7 @@
             <w:noProof/>
             <w:webHidden/>
           </w:rPr>
-          <w:instrText xml:space="preserve"> PAGEREF _Toc167966268 \h </w:instrText>
+          <w:instrText xml:space="preserve"> PAGEREF _Toc169818188 \h </w:instrText>
         </w:r>
         <w:r>
           <w:rPr>
@@ -1244,7 +1244,7 @@
           <w:szCs w:val="22"/>
         </w:rPr>
       </w:pPr>
-      <w:hyperlink w:anchor="_Toc167966269" w:history="1">
+      <w:hyperlink w:anchor="_Toc169818189" w:history="1">
         <w:r>
           <w:rPr>
             <w:rStyle w:val="af7"/>
@@ -1271,7 +1271,7 @@
             <w:noProof/>
             <w:webHidden/>
           </w:rPr>
-          <w:instrText xml:space="preserve"> PAGEREF _Toc167966269 \h </w:instrText>
+          <w:instrText xml:space="preserve"> PAGEREF _Toc169818189 \h </w:instrText>
         </w:r>
         <w:r>
           <w:rPr>
@@ -1315,7 +1315,7 @@
           <w:szCs w:val="22"/>
         </w:rPr>
       </w:pPr>
-      <w:hyperlink w:anchor="_Toc167966270" w:history="1">
+      <w:hyperlink w:anchor="_Toc169818190" w:history="1">
         <w:r>
           <w:rPr>
             <w:rStyle w:val="af7"/>
@@ -1342,7 +1342,7 @@
             <w:noProof/>
             <w:webHidden/>
           </w:rPr>
-          <w:instrText xml:space="preserve"> PAGEREF _Toc167966270 \h </w:instrText>
+          <w:instrText xml:space="preserve"> PAGEREF _Toc169818190 \h </w:instrText>
         </w:r>
         <w:r>
           <w:rPr>
@@ -1383,7 +1383,7 @@
           <w:szCs w:val="22"/>
         </w:rPr>
       </w:pPr>
-      <w:hyperlink w:anchor="_Toc167966271" w:history="1">
+      <w:hyperlink w:anchor="_Toc169818191" w:history="1">
         <w:r>
           <w:rPr>
             <w:rStyle w:val="af7"/>
@@ -1410,7 +1410,7 @@
             <w:noProof/>
             <w:webHidden/>
           </w:rPr>
-          <w:instrText xml:space="preserve"> PAGEREF _Toc167966271 \h </w:instrText>
+          <w:instrText xml:space="preserve"> PAGEREF _Toc169818191 \h </w:instrText>
         </w:r>
         <w:r>
           <w:rPr>
@@ -1451,7 +1451,7 @@
           <w:szCs w:val="22"/>
         </w:rPr>
       </w:pPr>
-      <w:hyperlink w:anchor="_Toc167966272" w:history="1">
+      <w:hyperlink w:anchor="_Toc169818192" w:history="1">
         <w:r>
           <w:rPr>
             <w:rStyle w:val="af7"/>
@@ -1478,7 +1478,7 @@
             <w:noProof/>
             <w:webHidden/>
           </w:rPr>
-          <w:instrText xml:space="preserve"> PAGEREF _Toc167966272 \h </w:instrText>
+          <w:instrText xml:space="preserve"> PAGEREF _Toc169818192 \h </w:instrText>
         </w:r>
         <w:r>
           <w:rPr>
@@ -1519,7 +1519,7 @@
           <w:szCs w:val="22"/>
         </w:rPr>
       </w:pPr>
-      <w:hyperlink w:anchor="_Toc167966273" w:history="1">
+      <w:hyperlink w:anchor="_Toc169818193" w:history="1">
         <w:r>
           <w:rPr>
             <w:rStyle w:val="af7"/>
@@ -1546,7 +1546,7 @@
             <w:noProof/>
             <w:webHidden/>
           </w:rPr>
-          <w:instrText xml:space="preserve"> PAGEREF _Toc167966273 \h </w:instrText>
+          <w:instrText xml:space="preserve"> PAGEREF _Toc169818193 \h </w:instrText>
         </w:r>
         <w:r>
           <w:rPr>
@@ -1587,7 +1587,7 @@
           <w:szCs w:val="22"/>
         </w:rPr>
       </w:pPr>
-      <w:hyperlink w:anchor="_Toc167966274" w:history="1">
+      <w:hyperlink w:anchor="_Toc169818194" w:history="1">
         <w:r>
           <w:rPr>
             <w:rStyle w:val="af7"/>
@@ -1614,7 +1614,7 @@
             <w:noProof/>
             <w:webHidden/>
           </w:rPr>
-          <w:instrText xml:space="preserve"> PAGEREF _Toc167966274 \h </w:instrText>
+          <w:instrText xml:space="preserve"> PAGEREF _Toc169818194 \h </w:instrText>
         </w:r>
         <w:r>
           <w:rPr>
@@ -1655,7 +1655,7 @@
           <w:szCs w:val="22"/>
         </w:rPr>
       </w:pPr>
-      <w:hyperlink w:anchor="_Toc167966275" w:history="1">
+      <w:hyperlink w:anchor="_Toc169818195" w:history="1">
         <w:r>
           <w:rPr>
             <w:rStyle w:val="af7"/>
@@ -1682,7 +1682,7 @@
             <w:noProof/>
             <w:webHidden/>
           </w:rPr>
-          <w:instrText xml:space="preserve"> PAGEREF _Toc167966275 \h </w:instrText>
+          <w:instrText xml:space="preserve"> PAGEREF _Toc169818195 \h </w:instrText>
         </w:r>
         <w:r>
           <w:rPr>
@@ -1723,7 +1723,7 @@
           <w:szCs w:val="22"/>
         </w:rPr>
       </w:pPr>
-      <w:hyperlink w:anchor="_Toc167966276" w:history="1">
+      <w:hyperlink w:anchor="_Toc169818196" w:history="1">
         <w:r>
           <w:rPr>
             <w:rStyle w:val="af7"/>
@@ -1750,7 +1750,7 @@
             <w:noProof/>
             <w:webHidden/>
           </w:rPr>
-          <w:instrText xml:space="preserve"> PAGEREF _Toc167966276 \h </w:instrText>
+          <w:instrText xml:space="preserve"> PAGEREF _Toc169818196 \h </w:instrText>
         </w:r>
         <w:r>
           <w:rPr>
@@ -1791,7 +1791,7 @@
           <w:szCs w:val="22"/>
         </w:rPr>
       </w:pPr>
-      <w:hyperlink w:anchor="_Toc167966277" w:history="1">
+      <w:hyperlink w:anchor="_Toc169818197" w:history="1">
         <w:r>
           <w:rPr>
             <w:rStyle w:val="af7"/>
@@ -1818,7 +1818,7 @@
             <w:noProof/>
             <w:webHidden/>
           </w:rPr>
-          <w:instrText xml:space="preserve"> PAGEREF _Toc167966277 \h </w:instrText>
+          <w:instrText xml:space="preserve"> PAGEREF _Toc169818197 \h </w:instrText>
         </w:r>
         <w:r>
           <w:rPr>
@@ -1862,7 +1862,7 @@
           <w:szCs w:val="22"/>
         </w:rPr>
       </w:pPr>
-      <w:hyperlink w:anchor="_Toc167966278" w:history="1">
+      <w:hyperlink w:anchor="_Toc169818198" w:history="1">
         <w:r>
           <w:rPr>
             <w:rStyle w:val="af7"/>
@@ -1889,7 +1889,7 @@
             <w:noProof/>
             <w:webHidden/>
           </w:rPr>
-          <w:instrText xml:space="preserve"> PAGEREF _Toc167966278 \h </w:instrText>
+          <w:instrText xml:space="preserve"> PAGEREF _Toc169818198 \h </w:instrText>
         </w:r>
         <w:r>
           <w:rPr>
@@ -1930,7 +1930,7 @@
           <w:szCs w:val="22"/>
         </w:rPr>
       </w:pPr>
-      <w:hyperlink w:anchor="_Toc167966279" w:history="1">
+      <w:hyperlink w:anchor="_Toc169818199" w:history="1">
         <w:r>
           <w:rPr>
             <w:rStyle w:val="af7"/>
@@ -1957,7 +1957,7 @@
             <w:noProof/>
             <w:webHidden/>
           </w:rPr>
-          <w:instrText xml:space="preserve"> PAGEREF _Toc167966279 \h </w:instrText>
+          <w:instrText xml:space="preserve"> PAGEREF _Toc169818199 \h </w:instrText>
         </w:r>
         <w:r>
           <w:rPr>
@@ -1998,7 +1998,7 @@
           <w:szCs w:val="22"/>
         </w:rPr>
       </w:pPr>
-      <w:hyperlink w:anchor="_Toc167966280" w:history="1">
+      <w:hyperlink w:anchor="_Toc169818200" w:history="1">
         <w:r>
           <w:rPr>
             <w:rStyle w:val="af7"/>
@@ -2025,7 +2025,7 @@
             <w:noProof/>
             <w:webHidden/>
           </w:rPr>
-          <w:instrText xml:space="preserve"> PAGEREF _Toc167966280 \h </w:instrText>
+          <w:instrText xml:space="preserve"> PAGEREF _Toc169818200 \h </w:instrText>
         </w:r>
         <w:r>
           <w:rPr>
@@ -2066,7 +2066,7 @@
           <w:szCs w:val="22"/>
         </w:rPr>
       </w:pPr>
-      <w:hyperlink w:anchor="_Toc167966281" w:history="1">
+      <w:hyperlink w:anchor="_Toc169818201" w:history="1">
         <w:r>
           <w:rPr>
             <w:rStyle w:val="af7"/>
@@ -2093,7 +2093,7 @@
             <w:noProof/>
             <w:webHidden/>
           </w:rPr>
-          <w:instrText xml:space="preserve"> PAGEREF _Toc167966281 \h </w:instrText>
+          <w:instrText xml:space="preserve"> PAGEREF _Toc169818201 \h </w:instrText>
         </w:r>
         <w:r>
           <w:rPr>
@@ -2134,7 +2134,7 @@
           <w:szCs w:val="22"/>
         </w:rPr>
       </w:pPr>
-      <w:hyperlink w:anchor="_Toc167966282" w:history="1">
+      <w:hyperlink w:anchor="_Toc169818202" w:history="1">
         <w:r>
           <w:rPr>
             <w:rStyle w:val="af7"/>
@@ -2161,7 +2161,7 @@
             <w:noProof/>
             <w:webHidden/>
           </w:rPr>
-          <w:instrText xml:space="preserve"> PAGEREF _Toc167966282 \h </w:instrText>
+          <w:instrText xml:space="preserve"> PAGEREF _Toc169818202 \h </w:instrText>
         </w:r>
         <w:r>
           <w:rPr>
@@ -2202,7 +2202,7 @@
           <w:szCs w:val="22"/>
         </w:rPr>
       </w:pPr>
-      <w:hyperlink w:anchor="_Toc167966283" w:history="1">
+      <w:hyperlink w:anchor="_Toc169818203" w:history="1">
         <w:r>
           <w:rPr>
             <w:rStyle w:val="af7"/>
@@ -2237,7 +2237,7 @@
             <w:noProof/>
             <w:webHidden/>
           </w:rPr>
-          <w:instrText xml:space="preserve"> PAGEREF _Toc167966283 \h </w:instrText>
+          <w:instrText xml:space="preserve"> PAGEREF _Toc169818203 \h </w:instrText>
         </w:r>
         <w:r>
           <w:rPr>
@@ -2281,7 +2281,7 @@
           <w:szCs w:val="22"/>
         </w:rPr>
       </w:pPr>
-      <w:hyperlink w:anchor="_Toc167966284" w:history="1">
+      <w:hyperlink w:anchor="_Toc169818204" w:history="1">
         <w:r>
           <w:rPr>
             <w:rStyle w:val="af7"/>
@@ -2308,7 +2308,7 @@
             <w:noProof/>
             <w:webHidden/>
           </w:rPr>
-          <w:instrText xml:space="preserve"> PAGEREF _Toc167966284 \h </w:instrText>
+          <w:instrText xml:space="preserve"> PAGEREF _Toc169818204 \h </w:instrText>
         </w:r>
         <w:r>
           <w:rPr>
@@ -2349,7 +2349,7 @@
           <w:szCs w:val="22"/>
         </w:rPr>
       </w:pPr>
-      <w:hyperlink w:anchor="_Toc167966285" w:history="1">
+      <w:hyperlink w:anchor="_Toc169818205" w:history="1">
         <w:r>
           <w:rPr>
             <w:rStyle w:val="af7"/>
@@ -2376,7 +2376,7 @@
             <w:noProof/>
             <w:webHidden/>
           </w:rPr>
-          <w:instrText xml:space="preserve"> PAGEREF _Toc167966285 \h </w:instrText>
+          <w:instrText xml:space="preserve"> PAGEREF _Toc169818205 \h </w:instrText>
         </w:r>
         <w:r>
           <w:rPr>
@@ -2417,7 +2417,7 @@
           <w:szCs w:val="22"/>
         </w:rPr>
       </w:pPr>
-      <w:hyperlink w:anchor="_Toc167966286" w:history="1">
+      <w:hyperlink w:anchor="_Toc169818206" w:history="1">
         <w:r>
           <w:rPr>
             <w:rStyle w:val="af7"/>
@@ -2444,7 +2444,7 @@
             <w:noProof/>
             <w:webHidden/>
           </w:rPr>
-          <w:instrText xml:space="preserve"> PAGEREF _Toc167966286 \h </w:instrText>
+          <w:instrText xml:space="preserve"> PAGEREF _Toc169818206 \h </w:instrText>
         </w:r>
         <w:r>
           <w:rPr>
@@ -2485,7 +2485,7 @@
           <w:szCs w:val="22"/>
         </w:rPr>
       </w:pPr>
-      <w:hyperlink w:anchor="_Toc167966287" w:history="1">
+      <w:hyperlink w:anchor="_Toc169818207" w:history="1">
         <w:r>
           <w:rPr>
             <w:rStyle w:val="af7"/>
@@ -2520,7 +2520,7 @@
             <w:noProof/>
             <w:webHidden/>
           </w:rPr>
-          <w:instrText xml:space="preserve"> PAGEREF _Toc167966287 \h </w:instrText>
+          <w:instrText xml:space="preserve"> PAGEREF _Toc169818207 \h </w:instrText>
         </w:r>
         <w:r>
           <w:rPr>
@@ -2561,7 +2561,7 @@
           <w:szCs w:val="22"/>
         </w:rPr>
       </w:pPr>
-      <w:hyperlink w:anchor="_Toc167966288" w:history="1">
+      <w:hyperlink w:anchor="_Toc169818208" w:history="1">
         <w:r>
           <w:rPr>
             <w:rStyle w:val="af7"/>
@@ -2596,7 +2596,7 @@
             <w:noProof/>
             <w:webHidden/>
           </w:rPr>
-          <w:instrText xml:space="preserve"> PAGEREF _Toc167966288 \h </w:instrText>
+          <w:instrText xml:space="preserve"> PAGEREF _Toc169818208 \h </w:instrText>
         </w:r>
         <w:r>
           <w:rPr>
@@ -2637,7 +2637,7 @@
           <w:szCs w:val="22"/>
         </w:rPr>
       </w:pPr>
-      <w:hyperlink w:anchor="_Toc167966289" w:history="1">
+      <w:hyperlink w:anchor="_Toc169818209" w:history="1">
         <w:r>
           <w:rPr>
             <w:rStyle w:val="af7"/>
@@ -2672,7 +2672,7 @@
             <w:noProof/>
             <w:webHidden/>
           </w:rPr>
-          <w:instrText xml:space="preserve"> PAGEREF _Toc167966289 \h </w:instrText>
+          <w:instrText xml:space="preserve"> PAGEREF _Toc169818209 \h </w:instrText>
         </w:r>
         <w:r>
           <w:rPr>
@@ -2713,7 +2713,7 @@
           <w:szCs w:val="22"/>
         </w:rPr>
       </w:pPr>
-      <w:hyperlink w:anchor="_Toc167966290" w:history="1">
+      <w:hyperlink w:anchor="_Toc169818210" w:history="1">
         <w:r>
           <w:rPr>
             <w:rStyle w:val="af7"/>
@@ -2748,7 +2748,7 @@
             <w:noProof/>
             <w:webHidden/>
           </w:rPr>
-          <w:instrText xml:space="preserve"> PAGEREF _Toc167966290 \h </w:instrText>
+          <w:instrText xml:space="preserve"> PAGEREF _Toc169818210 \h </w:instrText>
         </w:r>
         <w:r>
           <w:rPr>
@@ -2789,7 +2789,7 @@
           <w:szCs w:val="22"/>
         </w:rPr>
       </w:pPr>
-      <w:hyperlink w:anchor="_Toc167966291" w:history="1">
+      <w:hyperlink w:anchor="_Toc169818211" w:history="1">
         <w:r>
           <w:rPr>
             <w:rStyle w:val="af7"/>
@@ -2816,7 +2816,7 @@
             <w:noProof/>
             <w:webHidden/>
           </w:rPr>
-          <w:instrText xml:space="preserve"> PAGEREF _Toc167966291 \h </w:instrText>
+          <w:instrText xml:space="preserve"> PAGEREF _Toc169818211 \h </w:instrText>
         </w:r>
         <w:r>
           <w:rPr>
@@ -2857,7 +2857,7 @@
           <w:szCs w:val="22"/>
         </w:rPr>
       </w:pPr>
-      <w:hyperlink w:anchor="_Toc167966292" w:history="1">
+      <w:hyperlink w:anchor="_Toc169818212" w:history="1">
         <w:r>
           <w:rPr>
             <w:rStyle w:val="af7"/>
@@ -2892,7 +2892,7 @@
             <w:noProof/>
             <w:webHidden/>
           </w:rPr>
-          <w:instrText xml:space="preserve"> PAGEREF _Toc167966292 \h </w:instrText>
+          <w:instrText xml:space="preserve"> PAGEREF _Toc169818212 \h </w:instrText>
         </w:r>
         <w:r>
           <w:rPr>
@@ -2933,7 +2933,7 @@
           <w:szCs w:val="22"/>
         </w:rPr>
       </w:pPr>
-      <w:hyperlink w:anchor="_Toc167966293" w:history="1">
+      <w:hyperlink w:anchor="_Toc169818213" w:history="1">
         <w:r>
           <w:rPr>
             <w:rStyle w:val="af7"/>
@@ -2983,7 +2983,7 @@
             <w:noProof/>
             <w:webHidden/>
           </w:rPr>
-          <w:instrText xml:space="preserve"> PAGEREF _Toc167966293 \h </w:instrText>
+          <w:instrText xml:space="preserve"> PAGEREF _Toc169818213 \h </w:instrText>
         </w:r>
         <w:r>
           <w:rPr>
@@ -3024,7 +3024,7 @@
           <w:szCs w:val="22"/>
         </w:rPr>
       </w:pPr>
-      <w:hyperlink w:anchor="_Toc167966294" w:history="1">
+      <w:hyperlink w:anchor="_Toc169818214" w:history="1">
         <w:r>
           <w:rPr>
             <w:rStyle w:val="af7"/>
@@ -3051,7 +3051,7 @@
             <w:noProof/>
             <w:webHidden/>
           </w:rPr>
-          <w:instrText xml:space="preserve"> PAGEREF _Toc167966294 \h </w:instrText>
+          <w:instrText xml:space="preserve"> PAGEREF _Toc169818214 \h </w:instrText>
         </w:r>
         <w:r>
           <w:rPr>
@@ -3092,7 +3092,7 @@
           <w:szCs w:val="22"/>
         </w:rPr>
       </w:pPr>
-      <w:hyperlink w:anchor="_Toc167966295" w:history="1">
+      <w:hyperlink w:anchor="_Toc169818215" w:history="1">
         <w:r>
           <w:rPr>
             <w:rStyle w:val="af7"/>
@@ -3127,7 +3127,7 @@
             <w:noProof/>
             <w:webHidden/>
           </w:rPr>
-          <w:instrText xml:space="preserve"> PAGEREF _Toc167966295 \h </w:instrText>
+          <w:instrText xml:space="preserve"> PAGEREF _Toc169818215 \h </w:instrText>
         </w:r>
         <w:r>
           <w:rPr>
@@ -3168,7 +3168,7 @@
           <w:szCs w:val="22"/>
         </w:rPr>
       </w:pPr>
-      <w:hyperlink w:anchor="_Toc167966296" w:history="1">
+      <w:hyperlink w:anchor="_Toc169818216" w:history="1">
         <w:r>
           <w:rPr>
             <w:rStyle w:val="af7"/>
@@ -3196,7 +3196,7 @@
             <w:noProof/>
             <w:webHidden/>
           </w:rPr>
-          <w:instrText xml:space="preserve"> PAGEREF _Toc167966296 \h </w:instrText>
+          <w:instrText xml:space="preserve"> PAGEREF _Toc169818216 \h </w:instrText>
         </w:r>
         <w:r>
           <w:rPr>
@@ -3237,7 +3237,7 @@
           <w:szCs w:val="22"/>
         </w:rPr>
       </w:pPr>
-      <w:hyperlink w:anchor="_Toc167966297" w:history="1">
+      <w:hyperlink w:anchor="_Toc169818217" w:history="1">
         <w:r>
           <w:rPr>
             <w:rStyle w:val="af7"/>
@@ -3272,7 +3272,7 @@
             <w:noProof/>
             <w:webHidden/>
           </w:rPr>
-          <w:instrText xml:space="preserve"> PAGEREF _Toc167966297 \h </w:instrText>
+          <w:instrText xml:space="preserve"> PAGEREF _Toc169818217 \h </w:instrText>
         </w:r>
         <w:r>
           <w:rPr>
@@ -3313,7 +3313,7 @@
           <w:szCs w:val="22"/>
         </w:rPr>
       </w:pPr>
-      <w:hyperlink w:anchor="_Toc167966298" w:history="1">
+      <w:hyperlink w:anchor="_Toc169818218" w:history="1">
         <w:r>
           <w:rPr>
             <w:rStyle w:val="af7"/>
@@ -3348,7 +3348,7 @@
             <w:noProof/>
             <w:webHidden/>
           </w:rPr>
-          <w:instrText xml:space="preserve"> PAGEREF _Toc167966298 \h </w:instrText>
+          <w:instrText xml:space="preserve"> PAGEREF _Toc169818218 \h </w:instrText>
         </w:r>
         <w:r>
           <w:rPr>
@@ -3389,7 +3389,7 @@
           <w:szCs w:val="22"/>
         </w:rPr>
       </w:pPr>
-      <w:hyperlink w:anchor="_Toc167966299" w:history="1">
+      <w:hyperlink w:anchor="_Toc169818219" w:history="1">
         <w:r>
           <w:rPr>
             <w:rStyle w:val="af7"/>
@@ -3416,7 +3416,7 @@
             <w:noProof/>
             <w:webHidden/>
           </w:rPr>
-          <w:instrText xml:space="preserve"> PAGEREF _Toc167966299 \h </w:instrText>
+          <w:instrText xml:space="preserve"> PAGEREF _Toc169818219 \h </w:instrText>
         </w:r>
         <w:r>
           <w:rPr>
@@ -3457,7 +3457,7 @@
           <w:szCs w:val="22"/>
         </w:rPr>
       </w:pPr>
-      <w:hyperlink w:anchor="_Toc167966300" w:history="1">
+      <w:hyperlink w:anchor="_Toc169818220" w:history="1">
         <w:r>
           <w:rPr>
             <w:rStyle w:val="af7"/>
@@ -3484,7 +3484,7 @@
             <w:noProof/>
             <w:webHidden/>
           </w:rPr>
-          <w:instrText xml:space="preserve"> PAGEREF _Toc167966300 \h </w:instrText>
+          <w:instrText xml:space="preserve"> PAGEREF _Toc169818220 \h </w:instrText>
         </w:r>
         <w:r>
           <w:rPr>
@@ -3525,7 +3525,7 @@
           <w:szCs w:val="22"/>
         </w:rPr>
       </w:pPr>
-      <w:hyperlink w:anchor="_Toc167966301" w:history="1">
+      <w:hyperlink w:anchor="_Toc169818221" w:history="1">
         <w:r>
           <w:rPr>
             <w:rStyle w:val="af7"/>
@@ -3552,7 +3552,7 @@
             <w:noProof/>
             <w:webHidden/>
           </w:rPr>
-          <w:instrText xml:space="preserve"> PAGEREF _Toc167966301 \h </w:instrText>
+          <w:instrText xml:space="preserve"> PAGEREF _Toc169818221 \h </w:instrText>
         </w:r>
         <w:r>
           <w:rPr>
@@ -3593,7 +3593,7 @@
           <w:szCs w:val="22"/>
         </w:rPr>
       </w:pPr>
-      <w:hyperlink w:anchor="_Toc167966302" w:history="1">
+      <w:hyperlink w:anchor="_Toc169818222" w:history="1">
         <w:r>
           <w:rPr>
             <w:rStyle w:val="af7"/>
@@ -3643,7 +3643,7 @@
             <w:noProof/>
             <w:webHidden/>
           </w:rPr>
-          <w:instrText xml:space="preserve"> PAGEREF _Toc167966302 \h </w:instrText>
+          <w:instrText xml:space="preserve"> PAGEREF _Toc169818222 \h </w:instrText>
         </w:r>
         <w:r>
           <w:rPr>
@@ -3684,7 +3684,7 @@
           <w:szCs w:val="22"/>
         </w:rPr>
       </w:pPr>
-      <w:hyperlink w:anchor="_Toc167966303" w:history="1">
+      <w:hyperlink w:anchor="_Toc169818223" w:history="1">
         <w:r>
           <w:rPr>
             <w:rStyle w:val="af7"/>
@@ -3719,7 +3719,7 @@
             <w:noProof/>
             <w:webHidden/>
           </w:rPr>
-          <w:instrText xml:space="preserve"> PAGEREF _Toc167966303 \h </w:instrText>
+          <w:instrText xml:space="preserve"> PAGEREF _Toc169818223 \h </w:instrText>
         </w:r>
         <w:r>
           <w:rPr>
@@ -3760,7 +3760,7 @@
           <w:szCs w:val="22"/>
         </w:rPr>
       </w:pPr>
-      <w:hyperlink w:anchor="_Toc167966304" w:history="1">
+      <w:hyperlink w:anchor="_Toc169818224" w:history="1">
         <w:r>
           <w:rPr>
             <w:rStyle w:val="af7"/>
@@ -3810,7 +3810,7 @@
             <w:noProof/>
             <w:webHidden/>
           </w:rPr>
-          <w:instrText xml:space="preserve"> PAGEREF _Toc167966304 \h </w:instrText>
+          <w:instrText xml:space="preserve"> PAGEREF _Toc169818224 \h </w:instrText>
         </w:r>
         <w:r>
           <w:rPr>
@@ -3851,7 +3851,7 @@
           <w:szCs w:val="22"/>
         </w:rPr>
       </w:pPr>
-      <w:hyperlink w:anchor="_Toc167966305" w:history="1">
+      <w:hyperlink w:anchor="_Toc169818225" w:history="1">
         <w:r>
           <w:rPr>
             <w:rStyle w:val="af7"/>
@@ -3878,7 +3878,7 @@
             <w:noProof/>
             <w:webHidden/>
           </w:rPr>
-          <w:instrText xml:space="preserve"> PAGEREF _Toc167966305 \h </w:instrText>
+          <w:instrText xml:space="preserve"> PAGEREF _Toc169818225 \h </w:instrText>
         </w:r>
         <w:r>
           <w:rPr>
@@ -3922,13 +3922,13 @@
           <w:szCs w:val="22"/>
         </w:rPr>
       </w:pPr>
-      <w:hyperlink w:anchor="_Toc167966306" w:history="1">
+      <w:hyperlink w:anchor="_Toc169818226" w:history="1">
         <w:r>
           <w:rPr>
             <w:rStyle w:val="af7"/>
             <w:noProof/>
           </w:rPr>
-          <w:t>Заключение</w:t>
+          <w:t>4 Аналитика приложения</w:t>
         </w:r>
         <w:r>
           <w:rPr>
@@ -3949,7 +3949,7 @@
             <w:noProof/>
             <w:webHidden/>
           </w:rPr>
-          <w:instrText xml:space="preserve"> PAGEREF _Toc167966306 \h </w:instrText>
+          <w:instrText xml:space="preserve"> PAGEREF _Toc169818226 \h </w:instrText>
         </w:r>
         <w:r>
           <w:rPr>
@@ -3970,6 +3970,142 @@
             <w:webHidden/>
           </w:rPr>
           <w:t>34</w:t>
+        </w:r>
+        <w:r>
+          <w:rPr>
+            <w:noProof/>
+            <w:webHidden/>
+          </w:rPr>
+          <w:fldChar w:fldCharType="end"/>
+        </w:r>
+      </w:hyperlink>
+    </w:p>
+    <w:p>
+      <w:pPr>
+        <w:pStyle w:val="21"/>
+        <w:rPr>
+          <w:rFonts w:asciiTheme="minorHAnsi" w:eastAsiaTheme="minorEastAsia" w:hAnsiTheme="minorHAnsi" w:cstheme="minorBidi"/>
+          <w:noProof/>
+          <w:sz w:val="22"/>
+          <w:szCs w:val="22"/>
+        </w:rPr>
+      </w:pPr>
+      <w:hyperlink w:anchor="_Toc169818227" w:history="1">
+        <w:r>
+          <w:rPr>
+            <w:rStyle w:val="af7"/>
+            <w:noProof/>
+          </w:rPr>
+          <w:t>4.1 Аналитическая модель</w:t>
+        </w:r>
+        <w:r>
+          <w:rPr>
+            <w:noProof/>
+            <w:webHidden/>
+          </w:rPr>
+          <w:tab/>
+        </w:r>
+        <w:r>
+          <w:rPr>
+            <w:noProof/>
+            <w:webHidden/>
+          </w:rPr>
+          <w:fldChar w:fldCharType="begin"/>
+        </w:r>
+        <w:r>
+          <w:rPr>
+            <w:noProof/>
+            <w:webHidden/>
+          </w:rPr>
+          <w:instrText xml:space="preserve"> PAGEREF _Toc169818227 \h </w:instrText>
+        </w:r>
+        <w:r>
+          <w:rPr>
+            <w:noProof/>
+            <w:webHidden/>
+          </w:rPr>
+        </w:r>
+        <w:r>
+          <w:rPr>
+            <w:noProof/>
+            <w:webHidden/>
+          </w:rPr>
+          <w:fldChar w:fldCharType="separate"/>
+        </w:r>
+        <w:r>
+          <w:rPr>
+            <w:noProof/>
+            <w:webHidden/>
+          </w:rPr>
+          <w:t>34</w:t>
+        </w:r>
+        <w:r>
+          <w:rPr>
+            <w:noProof/>
+            <w:webHidden/>
+          </w:rPr>
+          <w:fldChar w:fldCharType="end"/>
+        </w:r>
+      </w:hyperlink>
+    </w:p>
+    <w:p>
+      <w:pPr>
+        <w:pStyle w:val="21"/>
+        <w:rPr>
+          <w:rFonts w:asciiTheme="minorHAnsi" w:eastAsiaTheme="minorEastAsia" w:hAnsiTheme="minorHAnsi" w:cstheme="minorBidi"/>
+          <w:noProof/>
+          <w:sz w:val="22"/>
+          <w:szCs w:val="22"/>
+        </w:rPr>
+      </w:pPr>
+      <w:hyperlink w:anchor="_Toc169818228" w:history="1">
+        <w:r>
+          <w:rPr>
+            <w:rStyle w:val="af7"/>
+            <w:noProof/>
+          </w:rPr>
+          <w:t>4.2 События</w:t>
+        </w:r>
+        <w:r>
+          <w:rPr>
+            <w:noProof/>
+            <w:webHidden/>
+          </w:rPr>
+          <w:tab/>
+        </w:r>
+        <w:r>
+          <w:rPr>
+            <w:noProof/>
+            <w:webHidden/>
+          </w:rPr>
+          <w:fldChar w:fldCharType="begin"/>
+        </w:r>
+        <w:r>
+          <w:rPr>
+            <w:noProof/>
+            <w:webHidden/>
+          </w:rPr>
+          <w:instrText xml:space="preserve"> PAGEREF _Toc169818228 \h </w:instrText>
+        </w:r>
+        <w:r>
+          <w:rPr>
+            <w:noProof/>
+            <w:webHidden/>
+          </w:rPr>
+        </w:r>
+        <w:r>
+          <w:rPr>
+            <w:noProof/>
+            <w:webHidden/>
+          </w:rPr>
+          <w:fldChar w:fldCharType="separate"/>
+        </w:r>
+        <w:r>
+          <w:rPr>
+            <w:noProof/>
+            <w:webHidden/>
+          </w:rPr>
+          <w:t>35</w:t>
         </w:r>
         <w:r>
           <w:rPr>
@@ -3993,13 +4129,13 @@
           <w:szCs w:val="22"/>
         </w:rPr>
       </w:pPr>
-      <w:hyperlink w:anchor="_Toc167966307" w:history="1">
+      <w:hyperlink w:anchor="_Toc169818229" w:history="1">
         <w:r>
           <w:rPr>
             <w:rStyle w:val="af7"/>
             <w:noProof/>
           </w:rPr>
-          <w:t>Список использованных источников</w:t>
+          <w:t>Заключение</w:t>
         </w:r>
         <w:r>
           <w:rPr>
@@ -4020,7 +4156,7 @@
             <w:noProof/>
             <w:webHidden/>
           </w:rPr>
-          <w:instrText xml:space="preserve"> PAGEREF _Toc167966307 \h </w:instrText>
+          <w:instrText xml:space="preserve"> PAGEREF _Toc169818229 \h </w:instrText>
         </w:r>
         <w:r>
           <w:rPr>
@@ -4040,7 +4176,7 @@
             <w:noProof/>
             <w:webHidden/>
           </w:rPr>
-          <w:t>35</w:t>
+          <w:t>36</w:t>
         </w:r>
         <w:r>
           <w:rPr>
@@ -4064,21 +4200,13 @@
           <w:szCs w:val="22"/>
         </w:rPr>
       </w:pPr>
-      <w:hyperlink w:anchor="_Toc167966308" w:history="1">
+      <w:hyperlink w:anchor="_Toc169818230" w:history="1">
         <w:r>
           <w:rPr>
             <w:rStyle w:val="af7"/>
-            <w:caps/>
-            <w:noProof/>
-          </w:rPr>
-          <w:t>ПРИЛОЖЕНИЕ А</w:t>
-        </w:r>
-        <w:r>
-          <w:rPr>
-            <w:rStyle w:val="af7"/>
-            <w:noProof/>
-          </w:rPr>
-          <w:t xml:space="preserve"> Экраны мобильного приложения</w:t>
+            <w:noProof/>
+          </w:rPr>
+          <w:t>Список использованных источников</w:t>
         </w:r>
         <w:r>
           <w:rPr>
@@ -4099,7 +4227,7 @@
             <w:noProof/>
             <w:webHidden/>
           </w:rPr>
-          <w:instrText xml:space="preserve"> PAGEREF _Toc167966308 \h </w:instrText>
+          <w:instrText xml:space="preserve"> PAGEREF _Toc169818230 \h </w:instrText>
         </w:r>
         <w:r>
           <w:rPr>
@@ -4119,7 +4247,7 @@
             <w:noProof/>
             <w:webHidden/>
           </w:rPr>
-          <w:t>36</w:t>
+          <w:t>37</w:t>
         </w:r>
         <w:r>
           <w:rPr>
@@ -4143,21 +4271,21 @@
           <w:szCs w:val="22"/>
         </w:rPr>
       </w:pPr>
-      <w:hyperlink w:anchor="_Toc167966309" w:history="1">
+      <w:hyperlink w:anchor="_Toc169818231" w:history="1">
         <w:r>
           <w:rPr>
             <w:rStyle w:val="af7"/>
             <w:caps/>
             <w:noProof/>
           </w:rPr>
-          <w:t>ПРИЛОЖЕНИЕ Б</w:t>
+          <w:t>ПРИЛОЖЕНИЕ А</w:t>
         </w:r>
         <w:r>
           <w:rPr>
             <w:rStyle w:val="af7"/>
             <w:noProof/>
           </w:rPr>
-          <w:t xml:space="preserve"> Экраны веб-приложения</w:t>
+          <w:t xml:space="preserve"> Экраны мобильного приложения</w:t>
         </w:r>
         <w:r>
           <w:rPr>
@@ -4178,7 +4306,7 @@
             <w:noProof/>
             <w:webHidden/>
           </w:rPr>
-          <w:instrText xml:space="preserve"> PAGEREF _Toc167966309 \h </w:instrText>
+          <w:instrText xml:space="preserve"> PAGEREF _Toc169818231 \h </w:instrText>
         </w:r>
         <w:r>
           <w:rPr>
@@ -4198,7 +4326,7 @@
             <w:noProof/>
             <w:webHidden/>
           </w:rPr>
-          <w:t>40</w:t>
+          <w:t>38</w:t>
         </w:r>
         <w:r>
           <w:rPr>
@@ -4222,13 +4350,92 @@
           <w:szCs w:val="22"/>
         </w:rPr>
       </w:pPr>
-      <w:hyperlink w:anchor="_Toc167966310" w:history="1">
+      <w:hyperlink w:anchor="_Toc169818232" w:history="1">
         <w:r>
           <w:rPr>
             <w:rStyle w:val="af7"/>
             <w:caps/>
             <w:noProof/>
           </w:rPr>
+          <w:t>ПРИЛОЖЕНИЕ Б</w:t>
+        </w:r>
+        <w:r>
+          <w:rPr>
+            <w:rStyle w:val="af7"/>
+            <w:noProof/>
+          </w:rPr>
+          <w:t xml:space="preserve"> Экраны веб-приложения</w:t>
+        </w:r>
+        <w:r>
+          <w:rPr>
+            <w:noProof/>
+            <w:webHidden/>
+          </w:rPr>
+          <w:tab/>
+        </w:r>
+        <w:r>
+          <w:rPr>
+            <w:noProof/>
+            <w:webHidden/>
+          </w:rPr>
+          <w:fldChar w:fldCharType="begin"/>
+        </w:r>
+        <w:r>
+          <w:rPr>
+            <w:noProof/>
+            <w:webHidden/>
+          </w:rPr>
+          <w:instrText xml:space="preserve"> PAGEREF _Toc169818232 \h </w:instrText>
+        </w:r>
+        <w:r>
+          <w:rPr>
+            <w:noProof/>
+            <w:webHidden/>
+          </w:rPr>
+        </w:r>
+        <w:r>
+          <w:rPr>
+            <w:noProof/>
+            <w:webHidden/>
+          </w:rPr>
+          <w:fldChar w:fldCharType="separate"/>
+        </w:r>
+        <w:r>
+          <w:rPr>
+            <w:noProof/>
+            <w:webHidden/>
+          </w:rPr>
+          <w:t>42</w:t>
+        </w:r>
+        <w:r>
+          <w:rPr>
+            <w:noProof/>
+            <w:webHidden/>
+          </w:rPr>
+          <w:fldChar w:fldCharType="end"/>
+        </w:r>
+      </w:hyperlink>
+    </w:p>
+    <w:p>
+      <w:pPr>
+        <w:pStyle w:val="11"/>
+        <w:tabs>
+          <w:tab w:val="right" w:leader="dot" w:pos="9344"/>
+        </w:tabs>
+        <w:rPr>
+          <w:rFonts w:asciiTheme="minorHAnsi" w:eastAsiaTheme="minorEastAsia" w:hAnsiTheme="minorHAnsi" w:cstheme="minorBidi"/>
+          <w:noProof/>
+          <w:sz w:val="22"/>
+          <w:szCs w:val="22"/>
+        </w:rPr>
+      </w:pPr>
+      <w:hyperlink w:anchor="_Toc169818233" w:history="1">
+        <w:r>
+          <w:rPr>
+            <w:rStyle w:val="af7"/>
+            <w:caps/>
+            <w:noProof/>
+          </w:rPr>
           <w:t>ПРИЛОЖЕНИЕ В</w:t>
         </w:r>
         <w:r>
@@ -4257,7 +4464,7 @@
             <w:noProof/>
             <w:webHidden/>
           </w:rPr>
-          <w:instrText xml:space="preserve"> PAGEREF _Toc167966310 \h </w:instrText>
+          <w:instrText xml:space="preserve"> PAGEREF _Toc169818233 \h </w:instrText>
         </w:r>
         <w:r>
           <w:rPr>
@@ -4277,7 +4484,7 @@
             <w:noProof/>
             <w:webHidden/>
           </w:rPr>
-          <w:t>42</w:t>
+          <w:t>44</w:t>
         </w:r>
         <w:r>
           <w:rPr>
@@ -4338,7 +4545,7 @@
           <w:color w:val="000000"/>
         </w:rPr>
       </w:pPr>
-      <w:bookmarkStart w:id="0" w:name="_Toc167966268"/>
+      <w:bookmarkStart w:id="0" w:name="_Toc169818188"/>
       <w:r>
         <w:rPr>
           <w:lang w:eastAsia="ru-RU"/>
@@ -4668,7 +4875,7 @@
         <w:outlineLvl w:val="0"/>
       </w:pPr>
       <w:bookmarkStart w:id="1" w:name="_Toc167723218"/>
-      <w:bookmarkStart w:id="2" w:name="_Toc167966269"/>
+      <w:bookmarkStart w:id="2" w:name="_Toc169818189"/>
       <w:r>
         <w:lastRenderedPageBreak/>
         <w:t>В</w:t>
@@ -4790,7 +4997,7 @@
         <w:outlineLvl w:val="0"/>
       </w:pPr>
       <w:bookmarkStart w:id="3" w:name="_Toc167723219"/>
-      <w:bookmarkStart w:id="4" w:name="_Toc167966270"/>
+      <w:bookmarkStart w:id="4" w:name="_Toc169818190"/>
       <w:r>
         <w:lastRenderedPageBreak/>
         <w:t>Постановка задачи</w:t>
@@ -4803,7 +5010,7 @@
         <w:pStyle w:val="a3"/>
         <w:outlineLvl w:val="1"/>
       </w:pPr>
-      <w:bookmarkStart w:id="5" w:name="_Toc167966271"/>
+      <w:bookmarkStart w:id="5" w:name="_Toc169818191"/>
       <w:r>
         <w:t>Цели</w:t>
       </w:r>
@@ -4903,7 +5110,7 @@
         <w:pStyle w:val="a3"/>
         <w:outlineLvl w:val="1"/>
       </w:pPr>
-      <w:bookmarkStart w:id="6" w:name="_Toc167966272"/>
+      <w:bookmarkStart w:id="6" w:name="_Toc169818192"/>
       <w:r>
         <w:t>Задачи приложения</w:t>
       </w:r>
@@ -5132,7 +5339,7 @@
         <w:outlineLvl w:val="1"/>
       </w:pPr>
       <w:bookmarkStart w:id="7" w:name="_Toc167723220"/>
-      <w:bookmarkStart w:id="8" w:name="_Toc167966273"/>
+      <w:bookmarkStart w:id="8" w:name="_Toc169818193"/>
       <w:r>
         <w:lastRenderedPageBreak/>
         <w:t>Требования к разрабатываемой системе</w:t>
@@ -5145,7 +5352,7 @@
         <w:pStyle w:val="a4"/>
         <w:outlineLvl w:val="2"/>
       </w:pPr>
-      <w:bookmarkStart w:id="9" w:name="_Toc167966274"/>
+      <w:bookmarkStart w:id="9" w:name="_Toc169818194"/>
       <w:r>
         <w:t>Функциональные требования</w:t>
       </w:r>
@@ -5728,7 +5935,7 @@
         <w:pStyle w:val="a4"/>
         <w:outlineLvl w:val="2"/>
       </w:pPr>
-      <w:bookmarkStart w:id="10" w:name="_Toc167966275"/>
+      <w:bookmarkStart w:id="10" w:name="_Toc169818195"/>
       <w:r>
         <w:t>Требования к интерфейсу</w:t>
       </w:r>
@@ -5802,7 +6009,7 @@
         <w:pStyle w:val="a4"/>
         <w:outlineLvl w:val="2"/>
       </w:pPr>
-      <w:bookmarkStart w:id="11" w:name="_Toc167966276"/>
+      <w:bookmarkStart w:id="11" w:name="_Toc169818196"/>
       <w:r>
         <w:lastRenderedPageBreak/>
         <w:t>Требования к безопасности</w:t>
@@ -5881,7 +6088,7 @@
         <w:pStyle w:val="a3"/>
         <w:outlineLvl w:val="1"/>
       </w:pPr>
-      <w:bookmarkStart w:id="12" w:name="_Toc167966277"/>
+      <w:bookmarkStart w:id="12" w:name="_Toc169818197"/>
       <w:r>
         <w:t>Задачи, решаемые в процессе разработки</w:t>
       </w:r>
@@ -6110,7 +6317,7 @@
         <w:outlineLvl w:val="0"/>
       </w:pPr>
       <w:bookmarkStart w:id="13" w:name="_Toc167723221"/>
-      <w:bookmarkStart w:id="14" w:name="_Toc167966278"/>
+      <w:bookmarkStart w:id="14" w:name="_Toc169818198"/>
       <w:r>
         <w:lastRenderedPageBreak/>
         <w:t>Анализ предметной области</w:t>
@@ -6128,7 +6335,7 @@
         <w:pStyle w:val="a3"/>
         <w:outlineLvl w:val="1"/>
       </w:pPr>
-      <w:bookmarkStart w:id="16" w:name="_Toc167966279"/>
+      <w:bookmarkStart w:id="16" w:name="_Toc169818199"/>
       <w:r>
         <w:t>Актуальность</w:t>
       </w:r>
@@ -6180,7 +6387,7 @@
         <w:outlineLvl w:val="1"/>
       </w:pPr>
       <w:bookmarkStart w:id="17" w:name="_Toc167723223"/>
-      <w:bookmarkStart w:id="18" w:name="_Toc167966280"/>
+      <w:bookmarkStart w:id="18" w:name="_Toc169818200"/>
       <w:r>
         <w:t>Обзор аналогов</w:t>
       </w:r>
@@ -6193,7 +6400,7 @@
         <w:outlineLvl w:val="2"/>
       </w:pPr>
       <w:bookmarkStart w:id="19" w:name="_Toc167723224"/>
-      <w:bookmarkStart w:id="20" w:name="_Toc167966281"/>
+      <w:bookmarkStart w:id="20" w:name="_Toc169818201"/>
       <w:proofErr w:type="spellStart"/>
       <w:r>
         <w:t>PocketCast</w:t>
@@ -6258,11 +6465,13 @@
       <w:pPr>
         <w:pStyle w:val="ab"/>
       </w:pPr>
-      <w:r>
-        <w:t>о</w:t>
-      </w:r>
-      <w:r>
-        <w:t>граниченные возможности модерации контента, такие как отсутствие инструментов для фильтрации или блокировки подкастов с нежелательным или оскорбительным содержанием, что может привести к негативному пользовательскому опыту</w:t>
+      <w:proofErr w:type="spellStart"/>
+      <w:r>
+        <w:t>отсуствие</w:t>
+      </w:r>
+      <w:proofErr w:type="spellEnd"/>
+      <w:r>
+        <w:t xml:space="preserve"> более гибких опций для загрузки и записи подкастов для пользователей, имеющих ограниченное время, таких как быстрая загрузка или возможность создания списка подкастов для последующего прослушивания в офлайн-режиме</w:t>
       </w:r>
       <w:r>
         <w:t>;</w:t>
@@ -6356,7 +6565,7 @@
         <w:outlineLvl w:val="2"/>
       </w:pPr>
       <w:bookmarkStart w:id="22" w:name="_Toc167723225"/>
-      <w:bookmarkStart w:id="23" w:name="_Toc167966282"/>
+      <w:bookmarkStart w:id="23" w:name="_Toc169818202"/>
       <w:proofErr w:type="spellStart"/>
       <w:r>
         <w:t>Яндекс.Музыка</w:t>
@@ -6556,7 +6765,7 @@
         <w:outlineLvl w:val="2"/>
       </w:pPr>
       <w:bookmarkStart w:id="25" w:name="_Toc167723226"/>
-      <w:bookmarkStart w:id="26" w:name="_Toc167966283"/>
+      <w:bookmarkStart w:id="26" w:name="_Toc169818203"/>
       <w:proofErr w:type="spellStart"/>
       <w:r>
         <w:rPr>
@@ -6793,7 +7002,7 @@
         <w:outlineLvl w:val="0"/>
       </w:pPr>
       <w:bookmarkStart w:id="27" w:name="_Toc167723227"/>
-      <w:bookmarkStart w:id="28" w:name="_Toc167966284"/>
+      <w:bookmarkStart w:id="28" w:name="_Toc169818204"/>
       <w:r>
         <w:lastRenderedPageBreak/>
         <w:t>Реализация</w:t>
@@ -6807,7 +7016,7 @@
         <w:outlineLvl w:val="1"/>
       </w:pPr>
       <w:bookmarkStart w:id="29" w:name="_Toc167723228"/>
-      <w:bookmarkStart w:id="30" w:name="_Toc167966285"/>
+      <w:bookmarkStart w:id="30" w:name="_Toc169818205"/>
       <w:r>
         <w:t>Средства реализации</w:t>
       </w:r>
@@ -7068,7 +7277,7 @@
         <w:outlineLvl w:val="2"/>
       </w:pPr>
       <w:bookmarkStart w:id="32" w:name="_Toc167720070"/>
-      <w:bookmarkStart w:id="33" w:name="_Toc167966286"/>
+      <w:bookmarkStart w:id="33" w:name="_Toc169818206"/>
       <w:bookmarkEnd w:id="31"/>
       <w:r>
         <w:lastRenderedPageBreak/>
@@ -7124,7 +7333,7 @@
         <w:outlineLvl w:val="2"/>
       </w:pPr>
       <w:bookmarkStart w:id="34" w:name="_Toc167720071"/>
-      <w:bookmarkStart w:id="35" w:name="_Toc167966287"/>
+      <w:bookmarkStart w:id="35" w:name="_Toc169818207"/>
       <w:r>
         <w:rPr>
           <w:lang w:val="en-US"/>
@@ -7157,7 +7366,7 @@
         <w:outlineLvl w:val="2"/>
       </w:pPr>
       <w:bookmarkStart w:id="36" w:name="_Toc167720072"/>
-      <w:bookmarkStart w:id="37" w:name="_Toc167966288"/>
+      <w:bookmarkStart w:id="37" w:name="_Toc169818208"/>
       <w:proofErr w:type="spellStart"/>
       <w:r>
         <w:rPr>
@@ -7204,7 +7413,7 @@
         <w:pStyle w:val="a4"/>
         <w:outlineLvl w:val="2"/>
       </w:pPr>
-      <w:bookmarkStart w:id="38" w:name="_Toc167966289"/>
+      <w:bookmarkStart w:id="38" w:name="_Toc169818209"/>
       <w:r>
         <w:rPr>
           <w:lang w:val="en-US"/>
@@ -7328,7 +7537,7 @@
         <w:pStyle w:val="a4"/>
         <w:outlineLvl w:val="2"/>
       </w:pPr>
-      <w:bookmarkStart w:id="39" w:name="_Toc167966290"/>
+      <w:bookmarkStart w:id="39" w:name="_Toc169818210"/>
       <w:r>
         <w:rPr>
           <w:lang w:val="en-US"/>
@@ -7436,7 +7645,7 @@
         <w:outlineLvl w:val="2"/>
       </w:pPr>
       <w:bookmarkStart w:id="40" w:name="_Toc167720074"/>
-      <w:bookmarkStart w:id="41" w:name="_Toc167966291"/>
+      <w:bookmarkStart w:id="41" w:name="_Toc169818211"/>
       <w:proofErr w:type="spellStart"/>
       <w:r>
         <w:t>Docker</w:t>
@@ -7501,7 +7710,7 @@
         <w:outlineLvl w:val="2"/>
       </w:pPr>
       <w:bookmarkStart w:id="42" w:name="_Toc167720075"/>
-      <w:bookmarkStart w:id="43" w:name="_Toc167966292"/>
+      <w:bookmarkStart w:id="43" w:name="_Toc169818212"/>
       <w:proofErr w:type="spellStart"/>
       <w:r>
         <w:rPr>
@@ -7552,7 +7761,7 @@
         <w:outlineLvl w:val="1"/>
       </w:pPr>
       <w:bookmarkStart w:id="44" w:name="_Toc167723229"/>
-      <w:bookmarkStart w:id="45" w:name="_Toc167966293"/>
+      <w:bookmarkStart w:id="45" w:name="_Toc169818213"/>
       <w:r>
         <w:t xml:space="preserve">Реализация </w:t>
       </w:r>
@@ -7775,7 +7984,7 @@
         </w:numPr>
         <w:outlineLvl w:val="2"/>
       </w:pPr>
-      <w:bookmarkStart w:id="46" w:name="_Toc167966294"/>
+      <w:bookmarkStart w:id="46" w:name="_Toc169818214"/>
       <w:r>
         <w:t>Развертывание</w:t>
       </w:r>
@@ -7868,7 +8077,7 @@
         <w:outlineLvl w:val="1"/>
       </w:pPr>
       <w:bookmarkStart w:id="47" w:name="_Toc167723230"/>
-      <w:bookmarkStart w:id="48" w:name="_Toc167966295"/>
+      <w:bookmarkStart w:id="48" w:name="_Toc169818215"/>
       <w:r>
         <w:t xml:space="preserve">Реализация </w:t>
       </w:r>
@@ -8010,7 +8219,7 @@
           <w:lang w:val="en-US"/>
         </w:rPr>
       </w:pPr>
-      <w:bookmarkStart w:id="49" w:name="_Toc167966296"/>
+      <w:bookmarkStart w:id="49" w:name="_Toc169818216"/>
       <w:r>
         <w:rPr>
           <w:lang w:val="en-US"/>
@@ -8104,7 +8313,7 @@
         <w:pStyle w:val="a4"/>
         <w:outlineLvl w:val="2"/>
       </w:pPr>
-      <w:bookmarkStart w:id="50" w:name="_Toc167966297"/>
+      <w:bookmarkStart w:id="50" w:name="_Toc169818217"/>
       <w:r>
         <w:rPr>
           <w:lang w:val="en-US"/>
@@ -8267,7 +8476,7 @@
         <w:pStyle w:val="a4"/>
         <w:outlineLvl w:val="2"/>
       </w:pPr>
-      <w:bookmarkStart w:id="51" w:name="_Toc167966298"/>
+      <w:bookmarkStart w:id="51" w:name="_Toc169818218"/>
       <w:r>
         <w:rPr>
           <w:lang w:val="en-US"/>
@@ -8553,7 +8762,7 @@
         <w:pStyle w:val="a4"/>
         <w:outlineLvl w:val="2"/>
       </w:pPr>
-      <w:bookmarkStart w:id="52" w:name="_Toc167966299"/>
+      <w:bookmarkStart w:id="52" w:name="_Toc169818219"/>
       <w:r>
         <w:lastRenderedPageBreak/>
         <w:t>Router</w:t>
@@ -8673,7 +8882,7 @@
         <w:pStyle w:val="a4"/>
         <w:outlineLvl w:val="2"/>
       </w:pPr>
-      <w:bookmarkStart w:id="53" w:name="_Toc167966300"/>
+      <w:bookmarkStart w:id="53" w:name="_Toc169818220"/>
       <w:r>
         <w:t>Service</w:t>
       </w:r>
@@ -8804,7 +9013,7 @@
         <w:pStyle w:val="a4"/>
         <w:outlineLvl w:val="2"/>
       </w:pPr>
-      <w:bookmarkStart w:id="54" w:name="_Toc167966301"/>
+      <w:bookmarkStart w:id="54" w:name="_Toc169818221"/>
       <w:r>
         <w:t>Интерфейс приложения</w:t>
       </w:r>
@@ -8925,7 +9134,7 @@
         <w:pStyle w:val="a3"/>
         <w:outlineLvl w:val="1"/>
       </w:pPr>
-      <w:bookmarkStart w:id="56" w:name="_Toc167966302"/>
+      <w:bookmarkStart w:id="56" w:name="_Toc169818222"/>
       <w:r>
         <w:lastRenderedPageBreak/>
         <w:t xml:space="preserve">Реализация </w:t>
@@ -9123,7 +9332,7 @@
         </w:numPr>
         <w:outlineLvl w:val="2"/>
       </w:pPr>
-      <w:bookmarkStart w:id="57" w:name="_Toc167966303"/>
+      <w:bookmarkStart w:id="57" w:name="_Toc169818223"/>
       <w:r>
         <w:rPr>
           <w:lang w:val="en-US"/>
@@ -9258,7 +9467,7 @@
         <w:pStyle w:val="a4"/>
         <w:outlineLvl w:val="2"/>
       </w:pPr>
-      <w:bookmarkStart w:id="58" w:name="_Toc167966304"/>
+      <w:bookmarkStart w:id="58" w:name="_Toc169818224"/>
       <w:r>
         <w:rPr>
           <w:lang w:val="en-US"/>
@@ -9359,7 +9568,7 @@
         <w:pStyle w:val="a4"/>
         <w:outlineLvl w:val="2"/>
       </w:pPr>
-      <w:bookmarkStart w:id="59" w:name="_Toc167966305"/>
+      <w:bookmarkStart w:id="59" w:name="_Toc169818225"/>
       <w:r>
         <w:t>Интерфейс веб-приложения</w:t>
       </w:r>
@@ -9449,25 +9658,460 @@
     </w:p>
     <w:p>
       <w:pPr>
-        <w:outlineLvl w:val="1"/>
-      </w:pPr>
+        <w:pStyle w:val="a2"/>
+      </w:pPr>
+      <w:bookmarkStart w:id="60" w:name="_Toc169818226"/>
+      <w:r>
+        <w:lastRenderedPageBreak/>
+        <w:t>Аналитика приложения</w:t>
+      </w:r>
+      <w:bookmarkEnd w:id="60"/>
+    </w:p>
+    <w:p>
+      <w:pPr>
+        <w:pStyle w:val="a3"/>
+      </w:pPr>
+      <w:bookmarkStart w:id="61" w:name="_Toc169818227"/>
+      <w:r>
+        <w:t>Аналитическая модель</w:t>
+      </w:r>
+      <w:bookmarkEnd w:id="61"/>
+    </w:p>
+    <w:p>
+      <w:pPr>
+        <w:pStyle w:val="af8"/>
+      </w:pPr>
+      <w:r>
+        <w:t xml:space="preserve">Для аналитической модели </w:t>
+      </w:r>
+      <w:r>
+        <w:rPr>
+          <w:lang w:val="en-US"/>
+        </w:rPr>
+        <w:t>TikTalk</w:t>
+      </w:r>
+      <w:r>
+        <w:t xml:space="preserve"> </w:t>
+      </w:r>
+      <w:r>
+        <w:t xml:space="preserve">мы будем </w:t>
+      </w:r>
+      <w:r>
+        <w:t>использовать комплексный подход, включающий сбор</w:t>
+      </w:r>
+      <w:r>
+        <w:t xml:space="preserve"> технических данных</w:t>
+      </w:r>
+      <w:r>
+        <w:t>,</w:t>
+      </w:r>
+      <w:r>
+        <w:t xml:space="preserve"> сбор данных о вовлеченности, а </w:t>
+      </w:r>
+      <w:proofErr w:type="gramStart"/>
+      <w:r>
+        <w:t>так же</w:t>
+      </w:r>
+      <w:proofErr w:type="gramEnd"/>
+      <w:r>
+        <w:t xml:space="preserve"> анализ пользовательского поведени</w:t>
+      </w:r>
+      <w:r>
+        <w:t>я</w:t>
+      </w:r>
+      <w:r>
+        <w:t>. Модель должна учитывать следующие аспекты:</w:t>
+      </w:r>
+    </w:p>
+    <w:p>
+      <w:pPr>
+        <w:pStyle w:val="ab"/>
+      </w:pPr>
+      <w:proofErr w:type="spellStart"/>
+      <w:r>
+        <w:rPr>
+          <w:lang w:val="en-US"/>
+        </w:rPr>
+        <w:t>timespent</w:t>
+      </w:r>
+      <w:proofErr w:type="spellEnd"/>
+      <w:r>
+        <w:t xml:space="preserve"> </w:t>
+      </w:r>
+      <w:r>
+        <w:t>на пользователя</w:t>
+      </w:r>
+      <w:r>
+        <w:t>;</w:t>
+      </w:r>
+    </w:p>
+    <w:p>
+      <w:pPr>
+        <w:pStyle w:val="ab"/>
+        <w:rPr>
+          <w:lang w:val="en-US"/>
+        </w:rPr>
+      </w:pPr>
+      <w:r>
+        <w:t>средняя длина сессии</w:t>
+      </w:r>
+      <w:r>
+        <w:rPr>
+          <w:lang w:val="en-US"/>
+        </w:rPr>
+        <w:t>;</w:t>
+      </w:r>
+    </w:p>
+    <w:p>
+      <w:pPr>
+        <w:pStyle w:val="ab"/>
+      </w:pPr>
+      <w:r>
+        <w:t>количество пользователей</w:t>
+      </w:r>
+      <w:r>
+        <w:t>;</w:t>
+      </w:r>
+    </w:p>
+    <w:p>
+      <w:pPr>
+        <w:pStyle w:val="ab"/>
+        <w:rPr>
+          <w:lang w:val="en-US"/>
+        </w:rPr>
+      </w:pPr>
+      <w:r>
+        <w:t>количество установок</w:t>
+      </w:r>
+      <w:r>
+        <w:rPr>
+          <w:lang w:val="en-US"/>
+        </w:rPr>
+        <w:t>;</w:t>
+      </w:r>
+    </w:p>
+    <w:p>
+      <w:pPr>
+        <w:pStyle w:val="ab"/>
+      </w:pPr>
+      <w:r>
+        <w:t>география пользователей</w:t>
+      </w:r>
+      <w:r>
+        <w:rPr>
+          <w:lang w:val="en-US"/>
+        </w:rPr>
+        <w:t>;</w:t>
+      </w:r>
+    </w:p>
+    <w:p>
+      <w:pPr>
+        <w:pStyle w:val="ab"/>
+        <w:rPr>
+          <w:lang w:val="en-US"/>
+        </w:rPr>
+      </w:pPr>
+      <w:r>
+        <w:t>версии приложения</w:t>
+      </w:r>
+      <w:r>
+        <w:rPr>
+          <w:lang w:val="en-US"/>
+        </w:rPr>
+        <w:t>;</w:t>
+      </w:r>
+    </w:p>
+    <w:p>
+      <w:pPr>
+        <w:pStyle w:val="ab"/>
+      </w:pPr>
+      <w:r>
+        <w:t>модели устройств</w:t>
+      </w:r>
+      <w:r>
+        <w:rPr>
+          <w:lang w:val="en-US"/>
+        </w:rPr>
+        <w:t>;</w:t>
+      </w:r>
+    </w:p>
+    <w:p>
+      <w:pPr>
+        <w:pStyle w:val="ab"/>
+      </w:pPr>
+      <w:r>
+        <w:t>операционные системы</w:t>
+      </w:r>
+      <w:r>
+        <w:rPr>
+          <w:lang w:val="en-US"/>
+        </w:rPr>
+        <w:t>;</w:t>
+      </w:r>
+    </w:p>
+    <w:p>
+      <w:pPr>
+        <w:pStyle w:val="ab"/>
+      </w:pPr>
+      <w:r>
+        <w:t>события.</w:t>
+      </w:r>
+    </w:p>
+    <w:p>
+      <w:pPr>
+        <w:pStyle w:val="aff7"/>
+      </w:pPr>
+      <w:r>
+        <w:rPr>
+          <w:noProof/>
+        </w:rPr>
+        <w:drawing>
+          <wp:inline distT="0" distB="0" distL="0" distR="0" wp14:anchorId="335F883C" wp14:editId="72FA3A2A">
+            <wp:extent cx="5487166" cy="4001058"/>
+            <wp:effectExtent l="0" t="0" r="0" b="0"/>
+            <wp:docPr id="15" name="Рисунок 15"/>
+            <wp:cNvGraphicFramePr>
+              <a:graphicFrameLocks xmlns:a="http://schemas.openxmlformats.org/drawingml/2006/main" noChangeAspect="1"/>
+            </wp:cNvGraphicFramePr>
+            <a:graphic xmlns:a="http://schemas.openxmlformats.org/drawingml/2006/main">
+              <a:graphicData uri="http://schemas.openxmlformats.org/drawingml/2006/picture">
+                <pic:pic xmlns:pic="http://schemas.openxmlformats.org/drawingml/2006/picture">
+                  <pic:nvPicPr>
+                    <pic:cNvPr id="1" name=""/>
+                    <pic:cNvPicPr/>
+                  </pic:nvPicPr>
+                  <pic:blipFill>
+                    <a:blip r:embed="rId25"/>
+                    <a:stretch>
+                      <a:fillRect/>
+                    </a:stretch>
+                  </pic:blipFill>
+                  <pic:spPr>
+                    <a:xfrm>
+                      <a:off x="0" y="0"/>
+                      <a:ext cx="5487166" cy="4001058"/>
+                    </a:xfrm>
+                    <a:prstGeom prst="rect">
+                      <a:avLst/>
+                    </a:prstGeom>
+                  </pic:spPr>
+                </pic:pic>
+              </a:graphicData>
+            </a:graphic>
+          </wp:inline>
+        </w:drawing>
+      </w:r>
+    </w:p>
+    <w:p>
+      <w:pPr>
+        <w:pStyle w:val="a"/>
+      </w:pPr>
+      <w:r>
+        <w:t>Пример сбора данных об установках</w:t>
+      </w:r>
+    </w:p>
+    <w:p>
+      <w:pPr>
+        <w:pStyle w:val="aff7"/>
+      </w:pPr>
+      <w:r>
+        <w:rPr>
+          <w:noProof/>
+        </w:rPr>
+        <w:lastRenderedPageBreak/>
+        <w:drawing>
+          <wp:inline distT="0" distB="0" distL="0" distR="0" wp14:anchorId="634DB95D" wp14:editId="69F6EBD7">
+            <wp:extent cx="5939790" cy="2065020"/>
+            <wp:effectExtent l="0" t="0" r="3810" b="0"/>
+            <wp:docPr id="32" name="Рисунок 32"/>
+            <wp:cNvGraphicFramePr>
+              <a:graphicFrameLocks xmlns:a="http://schemas.openxmlformats.org/drawingml/2006/main" noChangeAspect="1"/>
+            </wp:cNvGraphicFramePr>
+            <a:graphic xmlns:a="http://schemas.openxmlformats.org/drawingml/2006/main">
+              <a:graphicData uri="http://schemas.openxmlformats.org/drawingml/2006/picture">
+                <pic:pic xmlns:pic="http://schemas.openxmlformats.org/drawingml/2006/picture">
+                  <pic:nvPicPr>
+                    <pic:cNvPr id="1" name=""/>
+                    <pic:cNvPicPr/>
+                  </pic:nvPicPr>
+                  <pic:blipFill>
+                    <a:blip r:embed="rId26"/>
+                    <a:stretch>
+                      <a:fillRect/>
+                    </a:stretch>
+                  </pic:blipFill>
+                  <pic:spPr>
+                    <a:xfrm>
+                      <a:off x="0" y="0"/>
+                      <a:ext cx="5939790" cy="2065020"/>
+                    </a:xfrm>
+                    <a:prstGeom prst="rect">
+                      <a:avLst/>
+                    </a:prstGeom>
+                  </pic:spPr>
+                </pic:pic>
+              </a:graphicData>
+            </a:graphic>
+          </wp:inline>
+        </w:drawing>
+      </w:r>
+    </w:p>
+    <w:p>
+      <w:pPr>
+        <w:pStyle w:val="a"/>
+      </w:pPr>
+      <w:r>
+        <w:t>Пример сбора данных о вовлеченности</w:t>
+      </w:r>
+    </w:p>
+    <w:p>
+      <w:pPr>
+        <w:pStyle w:val="a3"/>
+      </w:pPr>
+      <w:bookmarkStart w:id="62" w:name="_Toc169818228"/>
+      <w:r>
+        <w:t>События</w:t>
+      </w:r>
+      <w:bookmarkEnd w:id="62"/>
+    </w:p>
+    <w:p>
+      <w:pPr>
+        <w:pStyle w:val="af8"/>
+      </w:pPr>
+      <w:r>
+        <w:t xml:space="preserve">Сбор событий в </w:t>
+      </w:r>
+      <w:proofErr w:type="spellStart"/>
+      <w:r>
+        <w:t>AppMetrica</w:t>
+      </w:r>
+      <w:proofErr w:type="spellEnd"/>
+      <w:r>
+        <w:t xml:space="preserve"> осуществляется для получения подробных данных о поведении пользователей и работе приложения. Эти данные помогают понять, как пользователи взаимодействуют с приложением, какие функции и контент наиболее популярны, а также выявить проблемы и возможности для улучшения. </w:t>
+      </w:r>
+    </w:p>
+    <w:p>
+      <w:pPr>
+        <w:pStyle w:val="aff7"/>
+      </w:pPr>
+      <w:r>
+        <w:rPr>
+          <w:noProof/>
+        </w:rPr>
+        <w:drawing>
+          <wp:inline distT="0" distB="0" distL="0" distR="0" wp14:anchorId="6726A0C7" wp14:editId="129D38FD">
+            <wp:extent cx="5939790" cy="1238885"/>
+            <wp:effectExtent l="0" t="0" r="3810" b="0"/>
+            <wp:docPr id="17" name="Рисунок 17"/>
+            <wp:cNvGraphicFramePr>
+              <a:graphicFrameLocks xmlns:a="http://schemas.openxmlformats.org/drawingml/2006/main" noChangeAspect="1"/>
+            </wp:cNvGraphicFramePr>
+            <a:graphic xmlns:a="http://schemas.openxmlformats.org/drawingml/2006/main">
+              <a:graphicData uri="http://schemas.openxmlformats.org/drawingml/2006/picture">
+                <pic:pic xmlns:pic="http://schemas.openxmlformats.org/drawingml/2006/picture">
+                  <pic:nvPicPr>
+                    <pic:cNvPr id="1" name=""/>
+                    <pic:cNvPicPr/>
+                  </pic:nvPicPr>
+                  <pic:blipFill>
+                    <a:blip r:embed="rId27"/>
+                    <a:stretch>
+                      <a:fillRect/>
+                    </a:stretch>
+                  </pic:blipFill>
+                  <pic:spPr>
+                    <a:xfrm>
+                      <a:off x="0" y="0"/>
+                      <a:ext cx="5939790" cy="1238885"/>
+                    </a:xfrm>
+                    <a:prstGeom prst="rect">
+                      <a:avLst/>
+                    </a:prstGeom>
+                  </pic:spPr>
+                </pic:pic>
+              </a:graphicData>
+            </a:graphic>
+          </wp:inline>
+        </w:drawing>
+      </w:r>
+    </w:p>
+    <w:p>
+      <w:pPr>
+        <w:pStyle w:val="a"/>
+      </w:pPr>
+      <w:r>
+        <w:t>Тест сбора событий приложения</w:t>
+      </w:r>
+    </w:p>
+    <w:p>
+      <w:pPr>
+        <w:pStyle w:val="aff7"/>
+      </w:pPr>
+      <w:r>
+        <w:rPr>
+          <w:noProof/>
+        </w:rPr>
+        <w:drawing>
+          <wp:inline distT="0" distB="0" distL="0" distR="0" wp14:anchorId="07F22AA0" wp14:editId="007EA1D5">
+            <wp:extent cx="5939790" cy="2211070"/>
+            <wp:effectExtent l="0" t="0" r="3810" b="0"/>
+            <wp:docPr id="33" name="Рисунок 33"/>
+            <wp:cNvGraphicFramePr>
+              <a:graphicFrameLocks xmlns:a="http://schemas.openxmlformats.org/drawingml/2006/main" noChangeAspect="1"/>
+            </wp:cNvGraphicFramePr>
+            <a:graphic xmlns:a="http://schemas.openxmlformats.org/drawingml/2006/main">
+              <a:graphicData uri="http://schemas.openxmlformats.org/drawingml/2006/picture">
+                <pic:pic xmlns:pic="http://schemas.openxmlformats.org/drawingml/2006/picture">
+                  <pic:nvPicPr>
+                    <pic:cNvPr id="1" name=""/>
+                    <pic:cNvPicPr/>
+                  </pic:nvPicPr>
+                  <pic:blipFill>
+                    <a:blip r:embed="rId28"/>
+                    <a:stretch>
+                      <a:fillRect/>
+                    </a:stretch>
+                  </pic:blipFill>
+                  <pic:spPr>
+                    <a:xfrm>
+                      <a:off x="0" y="0"/>
+                      <a:ext cx="5939790" cy="2211070"/>
+                    </a:xfrm>
+                    <a:prstGeom prst="rect">
+                      <a:avLst/>
+                    </a:prstGeom>
+                  </pic:spPr>
+                </pic:pic>
+              </a:graphicData>
+            </a:graphic>
+          </wp:inline>
+        </w:drawing>
+      </w:r>
+    </w:p>
+    <w:p>
+      <w:pPr>
+        <w:pStyle w:val="a"/>
+      </w:pPr>
+      <w:r>
+        <w:t>График событий</w:t>
+      </w:r>
     </w:p>
     <w:p>
       <w:pPr>
         <w:pStyle w:val="af3"/>
         <w:outlineLvl w:val="0"/>
       </w:pPr>
-      <w:bookmarkStart w:id="60" w:name="_Toc167723236"/>
-      <w:bookmarkStart w:id="61" w:name="_Toc167966306"/>
+      <w:bookmarkStart w:id="63" w:name="_Toc167723236"/>
+      <w:bookmarkStart w:id="64" w:name="_Toc169818229"/>
       <w:r>
         <w:lastRenderedPageBreak/>
         <w:t>З</w:t>
       </w:r>
-      <w:bookmarkEnd w:id="60"/>
+      <w:bookmarkEnd w:id="63"/>
       <w:r>
         <w:t>аключение</w:t>
       </w:r>
-      <w:bookmarkEnd w:id="61"/>
+      <w:bookmarkEnd w:id="64"/>
     </w:p>
     <w:p>
       <w:pPr>
@@ -9710,8 +10354,8 @@
         <w:pStyle w:val="af3"/>
         <w:outlineLvl w:val="0"/>
       </w:pPr>
-      <w:bookmarkStart w:id="62" w:name="_Toc167723237"/>
-      <w:bookmarkStart w:id="63" w:name="_Toc167966307"/>
+      <w:bookmarkStart w:id="65" w:name="_Toc167723237"/>
+      <w:bookmarkStart w:id="66" w:name="_Toc169818230"/>
       <w:r>
         <w:lastRenderedPageBreak/>
         <w:t>Список использ</w:t>
@@ -9722,16 +10366,16 @@
       <w:r>
         <w:t xml:space="preserve"> источников</w:t>
       </w:r>
-      <w:bookmarkEnd w:id="62"/>
-      <w:bookmarkEnd w:id="63"/>
+      <w:bookmarkEnd w:id="65"/>
+      <w:bookmarkEnd w:id="66"/>
     </w:p>
     <w:p>
       <w:pPr>
         <w:pStyle w:val="aa"/>
         <w:ind w:left="0" w:firstLine="709"/>
       </w:pPr>
-      <w:bookmarkStart w:id="64" w:name="_Ref167719261"/>
-      <w:bookmarkStart w:id="65" w:name="_Ref167114604"/>
+      <w:bookmarkStart w:id="67" w:name="_Ref167719261"/>
+      <w:bookmarkStart w:id="68" w:name="_Ref167114604"/>
       <w:r>
         <w:t xml:space="preserve">Интернет-торговля в России 2021 </w:t>
       </w:r>
@@ -9756,7 +10400,7 @@
       <w:r>
         <w:t xml:space="preserve">: </w:t>
       </w:r>
-      <w:hyperlink r:id="rId25" w:history="1">
+      <w:hyperlink r:id="rId29" w:history="1">
         <w:r>
           <w:rPr>
             <w:rStyle w:val="af7"/>
@@ -9780,15 +10424,15 @@
       <w:r>
         <w:t>аглавие с экрана (Дата обращения 27.05.2024)</w:t>
       </w:r>
-      <w:bookmarkEnd w:id="64"/>
+      <w:bookmarkEnd w:id="67"/>
     </w:p>
     <w:p>
       <w:pPr>
         <w:pStyle w:val="aa"/>
         <w:ind w:left="0" w:firstLine="709"/>
       </w:pPr>
-      <w:bookmarkStart w:id="66" w:name="_Ref167548650"/>
-      <w:bookmarkEnd w:id="65"/>
+      <w:bookmarkStart w:id="69" w:name="_Ref167548650"/>
+      <w:bookmarkEnd w:id="68"/>
       <w:r>
         <w:t xml:space="preserve">Документация </w:t>
       </w:r>
@@ -9836,14 +10480,14 @@
       <w:r>
         <w:t>).</w:t>
       </w:r>
-      <w:bookmarkEnd w:id="66"/>
+      <w:bookmarkEnd w:id="69"/>
     </w:p>
     <w:p>
       <w:pPr>
         <w:pStyle w:val="aa"/>
         <w:ind w:left="0" w:firstLine="709"/>
       </w:pPr>
-      <w:bookmarkStart w:id="67" w:name="_Ref167556283"/>
+      <w:bookmarkStart w:id="70" w:name="_Ref167556283"/>
       <w:r>
         <w:t xml:space="preserve">Документация </w:t>
       </w:r>
@@ -9903,7 +10547,7 @@
       <w:r>
         <w:t>).</w:t>
       </w:r>
-      <w:bookmarkEnd w:id="67"/>
+      <w:bookmarkEnd w:id="70"/>
     </w:p>
     <w:p>
       <w:pPr>
@@ -9925,11 +10569,11 @@
         <w:lastRenderedPageBreak/>
         <w:br/>
       </w:r>
-      <w:bookmarkStart w:id="68" w:name="_Toc167966308"/>
+      <w:bookmarkStart w:id="71" w:name="_Toc169818231"/>
       <w:r>
         <w:t>Экраны мобильного приложения</w:t>
       </w:r>
-      <w:bookmarkEnd w:id="68"/>
+      <w:bookmarkEnd w:id="71"/>
     </w:p>
     <w:p>
       <w:pPr>
@@ -9961,7 +10605,7 @@
                     <pic:cNvPicPr/>
                   </pic:nvPicPr>
                   <pic:blipFill>
-                    <a:blip r:embed="rId26">
+                    <a:blip r:embed="rId30">
                       <a:extLst>
                         <a:ext uri="{28A0092B-C50C-407E-A947-70E740481C1C}">
                           <a14:useLocalDpi xmlns:a14="http://schemas.microsoft.com/office/drawing/2010/main" val="0"/>
@@ -10021,7 +10665,7 @@
                     <pic:cNvPicPr/>
                   </pic:nvPicPr>
                   <pic:blipFill>
-                    <a:blip r:embed="rId27">
+                    <a:blip r:embed="rId31">
                       <a:extLst>
                         <a:ext uri="{28A0092B-C50C-407E-A947-70E740481C1C}">
                           <a14:useLocalDpi xmlns:a14="http://schemas.microsoft.com/office/drawing/2010/main" val="0"/>
@@ -10081,7 +10725,7 @@
                     <pic:cNvPicPr/>
                   </pic:nvPicPr>
                   <pic:blipFill>
-                    <a:blip r:embed="rId28">
+                    <a:blip r:embed="rId32">
                       <a:extLst>
                         <a:ext uri="{28A0092B-C50C-407E-A947-70E740481C1C}">
                           <a14:useLocalDpi xmlns:a14="http://schemas.microsoft.com/office/drawing/2010/main" val="0"/>
@@ -10141,7 +10785,7 @@
                     <pic:cNvPicPr/>
                   </pic:nvPicPr>
                   <pic:blipFill>
-                    <a:blip r:embed="rId29">
+                    <a:blip r:embed="rId33">
                       <a:extLst>
                         <a:ext uri="{28A0092B-C50C-407E-A947-70E740481C1C}">
                           <a14:useLocalDpi xmlns:a14="http://schemas.microsoft.com/office/drawing/2010/main" val="0"/>
@@ -10187,11 +10831,11 @@
         <w:lastRenderedPageBreak/>
         <w:br/>
       </w:r>
-      <w:bookmarkStart w:id="69" w:name="_Toc167966309"/>
+      <w:bookmarkStart w:id="72" w:name="_Toc169818232"/>
       <w:r>
         <w:t>Экраны веб-приложения</w:t>
       </w:r>
-      <w:bookmarkEnd w:id="69"/>
+      <w:bookmarkEnd w:id="72"/>
     </w:p>
     <w:p>
       <w:pPr>
@@ -10222,7 +10866,7 @@
                     <pic:cNvPicPr/>
                   </pic:nvPicPr>
                   <pic:blipFill>
-                    <a:blip r:embed="rId30">
+                    <a:blip r:embed="rId34">
                       <a:extLst>
                         <a:ext uri="{28A0092B-C50C-407E-A947-70E740481C1C}">
                           <a14:useLocalDpi xmlns:a14="http://schemas.microsoft.com/office/drawing/2010/main" val="0"/>
@@ -10283,7 +10927,7 @@
                     <pic:cNvPicPr/>
                   </pic:nvPicPr>
                   <pic:blipFill>
-                    <a:blip r:embed="rId31">
+                    <a:blip r:embed="rId35">
                       <a:extLst>
                         <a:ext uri="{28A0092B-C50C-407E-A947-70E740481C1C}">
                           <a14:useLocalDpi xmlns:a14="http://schemas.microsoft.com/office/drawing/2010/main" val="0"/>
@@ -10342,7 +10986,7 @@
                     <pic:cNvPicPr/>
                   </pic:nvPicPr>
                   <pic:blipFill>
-                    <a:blip r:embed="rId32">
+                    <a:blip r:embed="rId36">
                       <a:extLst>
                         <a:ext uri="{28A0092B-C50C-407E-A947-70E740481C1C}">
                           <a14:useLocalDpi xmlns:a14="http://schemas.microsoft.com/office/drawing/2010/main" val="0"/>
@@ -10385,11 +11029,11 @@
         <w:lastRenderedPageBreak/>
         <w:br/>
       </w:r>
-      <w:bookmarkStart w:id="70" w:name="_Toc167966310"/>
+      <w:bookmarkStart w:id="73" w:name="_Toc169818233"/>
       <w:r>
         <w:t>Диаграммы</w:t>
       </w:r>
-      <w:bookmarkEnd w:id="70"/>
+      <w:bookmarkEnd w:id="73"/>
     </w:p>
     <w:p/>
     <w:p>
@@ -10416,7 +11060,7 @@
                     <pic:cNvPicPr/>
                   </pic:nvPicPr>
                   <pic:blipFill>
-                    <a:blip r:embed="rId33">
+                    <a:blip r:embed="rId37">
                       <a:extLst>
                         <a:ext uri="{28A0092B-C50C-407E-A947-70E740481C1C}">
                           <a14:useLocalDpi xmlns:a14="http://schemas.microsoft.com/office/drawing/2010/main" val="0"/>
@@ -10476,7 +11120,7 @@
                     <pic:cNvPicPr/>
                   </pic:nvPicPr>
                   <pic:blipFill>
-                    <a:blip r:embed="rId34">
+                    <a:blip r:embed="rId38">
                       <a:extLst>
                         <a:ext uri="{28A0092B-C50C-407E-A947-70E740481C1C}">
                           <a14:useLocalDpi xmlns:a14="http://schemas.microsoft.com/office/drawing/2010/main" val="0"/>
@@ -10561,7 +11205,7 @@
                     <pic:cNvPicPr/>
                   </pic:nvPicPr>
                   <pic:blipFill>
-                    <a:blip r:embed="rId35" cstate="print">
+                    <a:blip r:embed="rId39" cstate="print">
                       <a:extLst>
                         <a:ext uri="{28A0092B-C50C-407E-A947-70E740481C1C}">
                           <a14:useLocalDpi xmlns:a14="http://schemas.microsoft.com/office/drawing/2010/main" val="0"/>
@@ -10620,7 +11264,7 @@
                     <pic:cNvPicPr/>
                   </pic:nvPicPr>
                   <pic:blipFill>
-                    <a:blip r:embed="rId36">
+                    <a:blip r:embed="rId40">
                       <a:extLst>
                         <a:ext uri="{28A0092B-C50C-407E-A947-70E740481C1C}">
                           <a14:useLocalDpi xmlns:a14="http://schemas.microsoft.com/office/drawing/2010/main" val="0"/>
@@ -10657,7 +11301,7 @@
     </w:p>
     <w:p/>
     <w:sectPr>
-      <w:footerReference w:type="default" r:id="rId37"/>
+      <w:footerReference w:type="default" r:id="rId41"/>
       <w:pgSz w:w="11906" w:h="16838"/>
       <w:pgMar w:top="1134" w:right="851" w:bottom="1134" w:left="1701" w:header="709" w:footer="709" w:gutter="0"/>
       <w:cols w:space="708"/>
@@ -14098,7 +14742,7 @@
     <w:basedOn w:val="ac"/>
     <w:autoRedefine/>
     <w:qFormat/>
-    <w:rsid w:val="002F0E38"/>
+    <w:rsid w:val="006A6B71"/>
     <w:pPr>
       <w:spacing w:after="0" w:line="360" w:lineRule="auto"/>
       <w:ind w:firstLine="709"/>

</xml_diff>